<commit_message>
task 2 kind of complete
</commit_message>
<xml_diff>
--- a/D14_report.docx
+++ b/D14_report.docx
@@ -100,12 +100,16 @@
       <w:pPr>
         <w:spacing w:line="276" w:lineRule="auto"/>
         <w:rPr>
-          <w:sz w:val="24"/>
-          <w:szCs w:val="24"/>
-        </w:rPr>
-      </w:pPr>
-      <w:r>
-        <w:rPr>
+          <w:b/>
+          <w:bCs/>
+          <w:sz w:val="24"/>
+          <w:szCs w:val="24"/>
+        </w:rPr>
+      </w:pPr>
+      <w:r>
+        <w:rPr>
+          <w:b/>
+          <w:bCs/>
           <w:sz w:val="24"/>
           <w:szCs w:val="24"/>
         </w:rPr>
@@ -170,14 +174,7 @@
           <w:sz w:val="24"/>
           <w:szCs w:val="24"/>
         </w:rPr>
-        <w:t>24)</w:t>
-      </w:r>
-      <w:r>
-        <w:rPr>
-          <w:sz w:val="24"/>
-          <w:szCs w:val="24"/>
-        </w:rPr>
-        <w:t>“</w:t>
+        <w:t>24)“</w:t>
       </w:r>
       <w:proofErr w:type="gramEnd"/>
       <w:r>
@@ -393,21 +390,7 @@
           <w:sz w:val="24"/>
           <w:szCs w:val="24"/>
         </w:rPr>
-        <w:t xml:space="preserve">This puts a constraint on us, which would limit our </w:t>
-      </w:r>
-      <w:r>
-        <w:rPr>
-          <w:sz w:val="24"/>
-          <w:szCs w:val="24"/>
-        </w:rPr>
-        <w:t>interpretability of results.</w:t>
-      </w:r>
-      <w:r>
-        <w:rPr>
-          <w:sz w:val="24"/>
-          <w:szCs w:val="24"/>
-        </w:rPr>
-        <w:t xml:space="preserve"> We will handle personal information accordingly. </w:t>
+        <w:t xml:space="preserve">This puts a constraint on us, which would limit our interpretability of results. We will handle personal information accordingly. </w:t>
       </w:r>
     </w:p>
     <w:p>
@@ -463,28 +446,7 @@
           <w:sz w:val="24"/>
           <w:szCs w:val="24"/>
         </w:rPr>
-        <w:t xml:space="preserve">Performance class - </w:t>
-      </w:r>
-      <w:r>
-        <w:rPr>
-          <w:sz w:val="24"/>
-          <w:szCs w:val="24"/>
-        </w:rPr>
-        <w:t>The categorical target variable indicating student’s academic level</w:t>
-      </w:r>
-      <w:r>
-        <w:rPr>
-          <w:sz w:val="24"/>
-          <w:szCs w:val="24"/>
-        </w:rPr>
-        <w:t xml:space="preserve"> </w:t>
-      </w:r>
-      <w:r>
-        <w:rPr>
-          <w:sz w:val="24"/>
-          <w:szCs w:val="24"/>
-        </w:rPr>
-        <w:t>{Excellent, Good, Satisfactory, Needs improvement, Poor}</w:t>
+        <w:t>Performance class - The categorical target variable indicating student’s academic level {Excellent, Good, Satisfactory, Needs improvement, Poor}</w:t>
       </w:r>
     </w:p>
     <w:p>
@@ -548,14 +510,7 @@
           <w:sz w:val="24"/>
           <w:szCs w:val="24"/>
         </w:rPr>
-        <w:t xml:space="preserve">We will use a Classification models - </w:t>
-      </w:r>
-      <w:r>
-        <w:rPr>
-          <w:sz w:val="24"/>
-          <w:szCs w:val="24"/>
-        </w:rPr>
-        <w:t>A model that predicts categories instead of numeric values.</w:t>
+        <w:t>We will use a Classification models - A model that predicts categories instead of numeric values.</w:t>
       </w:r>
     </w:p>
     <w:p>
@@ -684,30 +639,396 @@
       <w:pPr>
         <w:spacing w:line="276" w:lineRule="auto"/>
         <w:rPr>
-          <w:sz w:val="24"/>
-          <w:szCs w:val="24"/>
-        </w:rPr>
-      </w:pPr>
-    </w:p>
-    <w:p>
-      <w:pPr>
-        <w:spacing w:line="276" w:lineRule="auto"/>
-        <w:rPr>
-          <w:sz w:val="24"/>
-          <w:szCs w:val="24"/>
-        </w:rPr>
-      </w:pPr>
-    </w:p>
-    <w:p>
-      <w:pPr>
-        <w:spacing w:line="276" w:lineRule="auto"/>
-        <w:rPr>
-          <w:sz w:val="24"/>
-          <w:szCs w:val="24"/>
-        </w:rPr>
-      </w:pPr>
-      <w:r>
-        <w:rPr>
+          <w:b/>
+          <w:bCs/>
+          <w:sz w:val="24"/>
+          <w:szCs w:val="24"/>
+        </w:rPr>
+      </w:pPr>
+      <w:r>
+        <w:rPr>
+          <w:b/>
+          <w:bCs/>
+          <w:sz w:val="24"/>
+          <w:szCs w:val="24"/>
+        </w:rPr>
+        <w:t>Task 3.</w:t>
+      </w:r>
+      <w:r>
+        <w:rPr>
+          <w:b/>
+          <w:bCs/>
+          <w:sz w:val="24"/>
+          <w:szCs w:val="24"/>
+        </w:rPr>
+        <w:t xml:space="preserve"> </w:t>
+      </w:r>
+      <w:r>
+        <w:rPr>
+          <w:b/>
+          <w:bCs/>
+          <w:sz w:val="24"/>
+          <w:szCs w:val="24"/>
+        </w:rPr>
+        <w:t>Data understanding</w:t>
+      </w:r>
+    </w:p>
+    <w:p>
+      <w:pPr>
+        <w:spacing w:line="276" w:lineRule="auto"/>
+        <w:ind w:firstLine="708"/>
+        <w:rPr>
+          <w:sz w:val="24"/>
+          <w:szCs w:val="24"/>
+        </w:rPr>
+      </w:pPr>
+      <w:r>
+        <w:rPr>
+          <w:sz w:val="24"/>
+          <w:szCs w:val="24"/>
+        </w:rPr>
+        <w:t>1. Gathering Data</w:t>
+      </w:r>
+    </w:p>
+    <w:p>
+      <w:pPr>
+        <w:spacing w:line="276" w:lineRule="auto"/>
+        <w:rPr>
+          <w:sz w:val="24"/>
+          <w:szCs w:val="24"/>
+        </w:rPr>
+      </w:pPr>
+      <w:r>
+        <w:rPr>
+          <w:sz w:val="24"/>
+          <w:szCs w:val="24"/>
+        </w:rPr>
+        <w:t xml:space="preserve">The dataset used for this project is the Australian Student Performance Dataset (ASPD24), obtained from Kaggle. The data requirements for this project include a clearly defined target variable representing student performance with a diverse set of predictor features covering </w:t>
+      </w:r>
+      <w:r>
+        <w:rPr>
+          <w:sz w:val="24"/>
+          <w:szCs w:val="24"/>
+        </w:rPr>
+        <w:t xml:space="preserve">academic, </w:t>
+      </w:r>
+      <w:r>
+        <w:rPr>
+          <w:sz w:val="24"/>
+          <w:szCs w:val="24"/>
+        </w:rPr>
+        <w:t>demographic</w:t>
+      </w:r>
+      <w:r>
+        <w:rPr>
+          <w:sz w:val="24"/>
+          <w:szCs w:val="24"/>
+        </w:rPr>
+        <w:t xml:space="preserve"> and</w:t>
+      </w:r>
+      <w:r>
+        <w:rPr>
+          <w:sz w:val="24"/>
+          <w:szCs w:val="24"/>
+        </w:rPr>
+        <w:t xml:space="preserve"> socio-economic</w:t>
+      </w:r>
+      <w:r>
+        <w:rPr>
+          <w:sz w:val="24"/>
+          <w:szCs w:val="24"/>
+        </w:rPr>
+        <w:t xml:space="preserve"> </w:t>
+      </w:r>
+      <w:r>
+        <w:rPr>
+          <w:sz w:val="24"/>
+          <w:szCs w:val="24"/>
+        </w:rPr>
+        <w:t>characteristics. These requirements are met by ASPD24, which provides a performance class label along with variables such as age, gender, parental education, study time,</w:t>
+      </w:r>
+      <w:r>
+        <w:rPr>
+          <w:sz w:val="24"/>
+          <w:szCs w:val="24"/>
+        </w:rPr>
+        <w:t xml:space="preserve"> and many more</w:t>
+      </w:r>
+      <w:r>
+        <w:rPr>
+          <w:sz w:val="24"/>
+          <w:szCs w:val="24"/>
+        </w:rPr>
+        <w:t xml:space="preserve">. </w:t>
+      </w:r>
+      <w:r>
+        <w:rPr>
+          <w:sz w:val="24"/>
+          <w:szCs w:val="24"/>
+        </w:rPr>
+        <w:t xml:space="preserve">The dataset is free to use and downloadable in CSV format. It is </w:t>
+      </w:r>
+      <w:r>
+        <w:rPr>
+          <w:sz w:val="24"/>
+          <w:szCs w:val="24"/>
+        </w:rPr>
+        <w:t>sufficiently large to support machine</w:t>
+      </w:r>
+      <w:r>
+        <w:rPr>
+          <w:sz w:val="24"/>
+          <w:szCs w:val="24"/>
+        </w:rPr>
+        <w:t xml:space="preserve"> </w:t>
+      </w:r>
+      <w:r>
+        <w:rPr>
+          <w:sz w:val="24"/>
+          <w:szCs w:val="24"/>
+        </w:rPr>
+        <w:t>learning model</w:t>
+      </w:r>
+      <w:r>
+        <w:rPr>
+          <w:sz w:val="24"/>
+          <w:szCs w:val="24"/>
+        </w:rPr>
+        <w:t>s</w:t>
+      </w:r>
+      <w:r>
+        <w:rPr>
+          <w:sz w:val="24"/>
+          <w:szCs w:val="24"/>
+        </w:rPr>
+        <w:t>. No additional filtering was required, and the full dataset was used for analysis.</w:t>
+      </w:r>
+    </w:p>
+    <w:p>
+      <w:pPr>
+        <w:spacing w:line="276" w:lineRule="auto"/>
+        <w:rPr>
+          <w:sz w:val="24"/>
+          <w:szCs w:val="24"/>
+        </w:rPr>
+      </w:pPr>
+    </w:p>
+    <w:p>
+      <w:pPr>
+        <w:spacing w:line="276" w:lineRule="auto"/>
+        <w:rPr>
+          <w:sz w:val="24"/>
+          <w:szCs w:val="24"/>
+        </w:rPr>
+      </w:pPr>
+    </w:p>
+    <w:p>
+      <w:pPr>
+        <w:spacing w:line="276" w:lineRule="auto"/>
+        <w:ind w:firstLine="708"/>
+        <w:rPr>
+          <w:sz w:val="24"/>
+          <w:szCs w:val="24"/>
+        </w:rPr>
+      </w:pPr>
+      <w:r>
+        <w:rPr>
+          <w:sz w:val="24"/>
+          <w:szCs w:val="24"/>
+        </w:rPr>
+        <w:lastRenderedPageBreak/>
+        <w:t>2. Describing Data</w:t>
+      </w:r>
+    </w:p>
+    <w:p>
+      <w:pPr>
+        <w:spacing w:line="276" w:lineRule="auto"/>
+        <w:rPr>
+          <w:sz w:val="24"/>
+          <w:szCs w:val="24"/>
+        </w:rPr>
+      </w:pPr>
+      <w:r>
+        <w:rPr>
+          <w:sz w:val="24"/>
+          <w:szCs w:val="24"/>
+        </w:rPr>
+        <w:t xml:space="preserve">Upon loading the data, the dataset was reviewed to understand its structure and basic characteristics. It contains </w:t>
+      </w:r>
+      <w:r>
+        <w:rPr>
+          <w:sz w:val="24"/>
+          <w:szCs w:val="24"/>
+        </w:rPr>
+        <w:t xml:space="preserve">100 256 </w:t>
+      </w:r>
+      <w:r>
+        <w:rPr>
+          <w:sz w:val="24"/>
+          <w:szCs w:val="24"/>
+        </w:rPr>
+        <w:t xml:space="preserve">records and </w:t>
+      </w:r>
+      <w:r>
+        <w:rPr>
+          <w:sz w:val="24"/>
+          <w:szCs w:val="24"/>
+        </w:rPr>
+        <w:t>51</w:t>
+      </w:r>
+      <w:r>
+        <w:rPr>
+          <w:sz w:val="24"/>
+          <w:szCs w:val="24"/>
+        </w:rPr>
+        <w:t xml:space="preserve"> columns representing both numerical and categorical variables. Numerical features include measures such as age and study hours, while categorical features cover aspects like gender, parental background, and various school-related indicators. The target variable</w:t>
+      </w:r>
+      <w:r>
+        <w:rPr>
+          <w:sz w:val="24"/>
+          <w:szCs w:val="24"/>
+        </w:rPr>
+        <w:t xml:space="preserve"> </w:t>
+      </w:r>
+      <w:r>
+        <w:rPr>
+          <w:sz w:val="24"/>
+          <w:szCs w:val="24"/>
+        </w:rPr>
+        <w:t>“Performance” is a categorical class label suitable for classification. Initial descriptive statistics indicate that the dataset is well-organized and free of structural issues. Each feature contains values within expected ranges, and there are no apparent formatting inconsistencies. However, early observations also revealed that several features display unusually balanced or uniform distributions, which is uncommon in real-world educational datasets and may indicate synthetic data generation.</w:t>
+      </w:r>
+    </w:p>
+    <w:p>
+      <w:pPr>
+        <w:spacing w:line="276" w:lineRule="auto"/>
+        <w:ind w:firstLine="708"/>
+        <w:rPr>
+          <w:sz w:val="24"/>
+          <w:szCs w:val="24"/>
+        </w:rPr>
+      </w:pPr>
+      <w:r>
+        <w:rPr>
+          <w:sz w:val="24"/>
+          <w:szCs w:val="24"/>
+        </w:rPr>
+        <w:t>3. Exploring Data</w:t>
+      </w:r>
+    </w:p>
+    <w:p>
+      <w:pPr>
+        <w:spacing w:line="276" w:lineRule="auto"/>
+        <w:rPr>
+          <w:sz w:val="24"/>
+          <w:szCs w:val="24"/>
+        </w:rPr>
+      </w:pPr>
+      <w:r>
+        <w:rPr>
+          <w:sz w:val="24"/>
+          <w:szCs w:val="24"/>
+        </w:rPr>
+        <w:t>Exploratory Data Analysis (EDA) w</w:t>
+      </w:r>
+      <w:r>
+        <w:rPr>
+          <w:sz w:val="24"/>
+          <w:szCs w:val="24"/>
+        </w:rPr>
+        <w:t>ill be</w:t>
+      </w:r>
+      <w:r>
+        <w:rPr>
+          <w:sz w:val="24"/>
+          <w:szCs w:val="24"/>
+        </w:rPr>
+        <w:t xml:space="preserve"> conducted to examine distributions, identify patterns, and gain insights into potential predictive relationships. Visualizations such as histograms, boxplots, and bar charts </w:t>
+      </w:r>
+      <w:r>
+        <w:rPr>
+          <w:sz w:val="24"/>
+          <w:szCs w:val="24"/>
+        </w:rPr>
+        <w:t>will be</w:t>
+      </w:r>
+      <w:r>
+        <w:rPr>
+          <w:sz w:val="24"/>
+          <w:szCs w:val="24"/>
+        </w:rPr>
+        <w:t xml:space="preserve"> used to assess the shape of each variable. </w:t>
+      </w:r>
+      <w:r>
+        <w:rPr>
+          <w:sz w:val="24"/>
+          <w:szCs w:val="24"/>
+        </w:rPr>
+        <w:t xml:space="preserve">The default histograms in Kaggle show quite uniform distributions </w:t>
+      </w:r>
+      <w:r>
+        <w:rPr>
+          <w:sz w:val="24"/>
+          <w:szCs w:val="24"/>
+        </w:rPr>
+        <w:t xml:space="preserve">instead of natural skewness or clustering typically seen in real student populations. </w:t>
+      </w:r>
+    </w:p>
+    <w:p>
+      <w:pPr>
+        <w:spacing w:line="276" w:lineRule="auto"/>
+        <w:ind w:firstLine="708"/>
+        <w:rPr>
+          <w:sz w:val="24"/>
+          <w:szCs w:val="24"/>
+        </w:rPr>
+      </w:pPr>
+      <w:r>
+        <w:rPr>
+          <w:sz w:val="24"/>
+          <w:szCs w:val="24"/>
+        </w:rPr>
+        <w:t>4. Verifying Data Quality</w:t>
+      </w:r>
+    </w:p>
+    <w:p>
+      <w:pPr>
+        <w:spacing w:line="276" w:lineRule="auto"/>
+        <w:rPr>
+          <w:sz w:val="24"/>
+          <w:szCs w:val="24"/>
+        </w:rPr>
+      </w:pPr>
+      <w:r>
+        <w:rPr>
+          <w:sz w:val="24"/>
+          <w:szCs w:val="24"/>
+        </w:rPr>
+        <w:t>Data quality was assessed in terms of completeness, consistency, and reasonableness. The dataset contains no missing values, and all variables are consistently formatted, which simplifies preprocessing. However, the complete absence of missing data, outliers, or irregularities is unusual for real educational datasets. Distribution shapes and weak correlations further suggest artificial data patterns. Although the dataset is clean and fully usable for machine-learning experiments, its authenticity and accuracy cannot be guaranteed. For the purposes of this project, the dataset is considered suitable, but limitations arising from its possible synthetic nature are acknowledged.</w:t>
+      </w:r>
+    </w:p>
+    <w:p>
+      <w:pPr>
+        <w:spacing w:line="276" w:lineRule="auto"/>
+        <w:rPr>
+          <w:sz w:val="24"/>
+          <w:szCs w:val="24"/>
+        </w:rPr>
+      </w:pPr>
+    </w:p>
+    <w:p>
+      <w:pPr>
+        <w:spacing w:line="276" w:lineRule="auto"/>
+        <w:rPr>
+          <w:b/>
+          <w:bCs/>
+          <w:sz w:val="24"/>
+          <w:szCs w:val="24"/>
+        </w:rPr>
+      </w:pPr>
+      <w:r>
+        <w:rPr>
+          <w:b/>
+          <w:bCs/>
           <w:sz w:val="24"/>
           <w:szCs w:val="24"/>
         </w:rPr>

</xml_diff>